<commit_message>
Adding a new data for ITMD-321 Final Project
</commit_message>
<xml_diff>
--- a/DATABASE SPECIFICATIONS.docx
+++ b/DATABASE SPECIFICATIONS.docx
@@ -2349,14 +2349,7 @@
           <w:color w:val="000000"/>
         </w:rPr>
         <w:tab/>
-        <w:t xml:space="preserve">7.6 </w:t>
-      </w:r>
-      <w:r>
-        <w:rPr>
-          <w:rFonts w:ascii="Times New Roman" w:eastAsia="Times New Roman" w:hAnsi="Times New Roman" w:cs="Times New Roman"/>
-          <w:color w:val="000000"/>
-        </w:rPr>
-        <w:t>SC-15: COLLABORATIVE COMPUTING DEVICES</w:t>
+        <w:t>7.6 SC-15: COLLABORATIVE COMPUTING DEVICES</w:t>
       </w:r>
     </w:p>
     <w:p>
@@ -2381,14 +2374,7 @@
           <w:color w:val="000000"/>
         </w:rPr>
         <w:tab/>
-        <w:t xml:space="preserve">7.7 </w:t>
-      </w:r>
-      <w:r>
-        <w:rPr>
-          <w:rFonts w:ascii="Times New Roman" w:eastAsia="Times New Roman" w:hAnsi="Times New Roman" w:cs="Times New Roman"/>
-          <w:color w:val="000000"/>
-        </w:rPr>
-        <w:t xml:space="preserve">SC-20: SECURE NAME / ADDRESS RESOLUTION SERVICE </w:t>
+        <w:t xml:space="preserve">7.7 SC-20: SECURE NAME / ADDRESS RESOLUTION SERVICE </w:t>
       </w:r>
     </w:p>
     <w:p>
@@ -2735,14 +2721,7 @@
           <w:color w:val="000000"/>
         </w:rPr>
         <w:tab/>
-        <w:t xml:space="preserve">8.6 </w:t>
-      </w:r>
-      <w:r>
-        <w:rPr>
-          <w:rFonts w:ascii="Times New Roman" w:eastAsia="Times New Roman" w:hAnsi="Times New Roman" w:cs="Times New Roman"/>
-          <w:color w:val="000000"/>
-        </w:rPr>
-        <w:t>SI-5: SECURITY ALERTS, ADVISORIES, AND DIRECTIVES</w:t>
+        <w:t>8.6 SI-5: SECURITY ALERTS, ADVISORIES, AND DIRECTIVES</w:t>
       </w:r>
     </w:p>
     <w:p>
@@ -5808,25 +5787,7 @@
           <w:sz w:val="24"/>
           <w:szCs w:val="24"/>
         </w:rPr>
-        <w:t xml:space="preserve"> Chen, and Grace Sopha is a SQL-based structure ran on a Debian operating system. The twenty tables that comprise the database consists of countries ranging from anywhere between North America, South America, Europe, </w:t>
-      </w:r>
-      <w:proofErr w:type="gramStart"/>
-      <w:r>
-        <w:rPr>
-          <w:rFonts w:ascii="Times New Roman" w:hAnsi="Times New Roman" w:cs="Times New Roman"/>
-          <w:sz w:val="24"/>
-          <w:szCs w:val="24"/>
-        </w:rPr>
-        <w:t>Africa</w:t>
-      </w:r>
-      <w:proofErr w:type="gramEnd"/>
-      <w:r>
-        <w:rPr>
-          <w:rFonts w:ascii="Times New Roman" w:hAnsi="Times New Roman" w:cs="Times New Roman"/>
-          <w:sz w:val="24"/>
-          <w:szCs w:val="24"/>
-        </w:rPr>
-        <w:t xml:space="preserve"> and Asia. Countries included, but not limited to, are Japan, United Kingdom, Indonesia, West Germany, Ethiopia and several more. As stated, it will pull information of the crimes and misconducts recorded around the globe. This database is currently under development and undergoing modifications. </w:t>
+        <w:t xml:space="preserve"> Chen, and Grace Sopha is a SQL-based structure ran on a Debian operating system. The twenty tables that comprise the database consists of countries ranging from anywhere between North America, South America, Europe, Africa and Asia. Countries included, but not limited to, are Japan, United Kingdom, Indonesia, West Germany, Ethiopia and several more. As stated, it will pull information of the crimes and misconducts recorded around the globe. This database is currently under development and undergoing modifications. </w:t>
       </w:r>
     </w:p>
     <w:p>
@@ -6940,7 +6901,23 @@
           <w:sz w:val="24"/>
           <w:szCs w:val="24"/>
         </w:rPr>
-        <w:t>The policy reflects any federal laws, executive orders, directives, rules and regulations, and guidance. Responsibilities of the access control include roles, responsibilities, management commitment, coordination, and compliance.</w:t>
+        <w:t xml:space="preserve">The policy reflects any federal laws, executive orders, directives, rules and regulations, and guidance. Responsibilities of the </w:t>
+      </w:r>
+      <w:r>
+        <w:rPr>
+          <w:rFonts w:ascii="Times New Roman" w:hAnsi="Times New Roman" w:cs="Times New Roman"/>
+          <w:sz w:val="24"/>
+          <w:szCs w:val="24"/>
+        </w:rPr>
+        <w:t>personal security</w:t>
+      </w:r>
+      <w:r>
+        <w:rPr>
+          <w:rFonts w:ascii="Times New Roman" w:hAnsi="Times New Roman" w:cs="Times New Roman"/>
+          <w:sz w:val="24"/>
+          <w:szCs w:val="24"/>
+        </w:rPr>
+        <w:t xml:space="preserve"> include roles, responsibilities, management commitment, coordination, and compliance.</w:t>
       </w:r>
     </w:p>
     <w:p>
@@ -7024,9 +7001,56 @@
           <w:sz w:val="24"/>
           <w:szCs w:val="24"/>
         </w:rPr>
-        <w:t xml:space="preserve"> </w:t>
-      </w:r>
-      <w:r>
+        <w:t xml:space="preserve"> PS-1: PERSONNEL SECURITY POLICY AND PROCEDURES</w:t>
+      </w:r>
+    </w:p>
+    <w:p>
+      <w:pPr>
+        <w:ind w:left="1440"/>
+        <w:jc w:val="both"/>
+        <w:rPr>
+          <w:rFonts w:ascii="Times New Roman" w:hAnsi="Times New Roman" w:cs="Times New Roman"/>
+          <w:sz w:val="24"/>
+          <w:szCs w:val="24"/>
+        </w:rPr>
+      </w:pPr>
+      <w:r>
+        <w:rPr>
+          <w:rFonts w:ascii="Times New Roman" w:hAnsi="Times New Roman" w:cs="Times New Roman"/>
+          <w:sz w:val="24"/>
+          <w:szCs w:val="24"/>
+        </w:rPr>
+        <w:t>The user is able to view what processes</w:t>
+      </w:r>
+      <w:r>
+        <w:rPr>
+          <w:rFonts w:ascii="Times New Roman" w:hAnsi="Times New Roman" w:cs="Times New Roman"/>
+          <w:sz w:val="24"/>
+          <w:szCs w:val="24"/>
+        </w:rPr>
+        <w:t>/screenings</w:t>
+      </w:r>
+      <w:r>
+        <w:rPr>
+          <w:rFonts w:ascii="Times New Roman" w:hAnsi="Times New Roman" w:cs="Times New Roman"/>
+          <w:sz w:val="24"/>
+          <w:szCs w:val="24"/>
+        </w:rPr>
+        <w:t xml:space="preserve"> are required </w:t>
+      </w:r>
+      <w:r>
+        <w:rPr>
+          <w:rFonts w:ascii="Times New Roman" w:hAnsi="Times New Roman" w:cs="Times New Roman"/>
+          <w:sz w:val="24"/>
+          <w:szCs w:val="24"/>
+        </w:rPr>
+        <w:t>in order for them to be able to access the database.</w:t>
+      </w:r>
+    </w:p>
+    <w:p>
+      <w:pPr>
+        <w:ind w:left="720"/>
+        <w:jc w:val="both"/>
         <w:rPr>
           <w:rFonts w:ascii="Times New Roman" w:hAnsi="Times New Roman" w:cs="Times New Roman"/>
           <w:b/>
@@ -7034,7 +7058,26 @@
           <w:sz w:val="24"/>
           <w:szCs w:val="24"/>
         </w:rPr>
-        <w:t>PS-1: PERSONNEL SECURITY POLICY AND PROCEDURES</w:t>
+      </w:pPr>
+      <w:r>
+        <w:rPr>
+          <w:rFonts w:ascii="Times New Roman" w:hAnsi="Times New Roman" w:cs="Times New Roman"/>
+          <w:b/>
+          <w:bCs/>
+          <w:sz w:val="24"/>
+          <w:szCs w:val="24"/>
+        </w:rPr>
+        <w:t>4.4</w:t>
+      </w:r>
+      <w:r>
+        <w:rPr>
+          <w:rFonts w:ascii="Times New Roman" w:hAnsi="Times New Roman" w:cs="Times New Roman"/>
+          <w:b/>
+          <w:bCs/>
+          <w:sz w:val="24"/>
+          <w:szCs w:val="24"/>
+        </w:rPr>
+        <w:t xml:space="preserve"> PS-2: POSITION RISK DESIGNATION</w:t>
       </w:r>
     </w:p>
     <w:p>
@@ -7053,31 +7096,7 @@
           <w:sz w:val="24"/>
           <w:szCs w:val="24"/>
         </w:rPr>
-        <w:t>The user is able to view what processes</w:t>
-      </w:r>
-      <w:r>
-        <w:rPr>
-          <w:rFonts w:ascii="Times New Roman" w:hAnsi="Times New Roman" w:cs="Times New Roman"/>
-          <w:sz w:val="24"/>
-          <w:szCs w:val="24"/>
-        </w:rPr>
-        <w:t>/screenings</w:t>
-      </w:r>
-      <w:r>
-        <w:rPr>
-          <w:rFonts w:ascii="Times New Roman" w:hAnsi="Times New Roman" w:cs="Times New Roman"/>
-          <w:sz w:val="24"/>
-          <w:szCs w:val="24"/>
-        </w:rPr>
-        <w:t xml:space="preserve"> are required </w:t>
-      </w:r>
-      <w:r>
-        <w:rPr>
-          <w:rFonts w:ascii="Times New Roman" w:hAnsi="Times New Roman" w:cs="Times New Roman"/>
-          <w:sz w:val="24"/>
-          <w:szCs w:val="24"/>
-        </w:rPr>
-        <w:t>in order for them to be able to access the database.</w:t>
+        <w:t>The system assigns risk designation to all positions within the organization, which allows the user guidance.</w:t>
       </w:r>
     </w:p>
     <w:p>
@@ -7100,7 +7119,7 @@
           <w:sz w:val="24"/>
           <w:szCs w:val="24"/>
         </w:rPr>
-        <w:t>4.4</w:t>
+        <w:t>4.5</w:t>
       </w:r>
       <w:r>
         <w:rPr>
@@ -7110,9 +7129,33 @@
           <w:sz w:val="24"/>
           <w:szCs w:val="24"/>
         </w:rPr>
-        <w:t xml:space="preserve"> </w:t>
-      </w:r>
-      <w:r>
+        <w:t xml:space="preserve"> PS-3: PERSONNEL SCREENING</w:t>
+      </w:r>
+    </w:p>
+    <w:p>
+      <w:pPr>
+        <w:ind w:left="720"/>
+        <w:jc w:val="both"/>
+        <w:rPr>
+          <w:rFonts w:ascii="Times New Roman" w:hAnsi="Times New Roman" w:cs="Times New Roman"/>
+          <w:sz w:val="24"/>
+          <w:szCs w:val="24"/>
+        </w:rPr>
+      </w:pPr>
+      <w:r>
+        <w:rPr>
+          <w:rFonts w:ascii="Times New Roman" w:hAnsi="Times New Roman" w:cs="Times New Roman"/>
+          <w:sz w:val="24"/>
+          <w:szCs w:val="24"/>
+        </w:rPr>
+        <w:tab/>
+        <w:t xml:space="preserve">The system will automatically screen each individual who accesses the database. </w:t>
+      </w:r>
+    </w:p>
+    <w:p>
+      <w:pPr>
+        <w:ind w:left="720"/>
+        <w:jc w:val="both"/>
         <w:rPr>
           <w:rFonts w:ascii="Times New Roman" w:hAnsi="Times New Roman" w:cs="Times New Roman"/>
           <w:b/>
@@ -7120,7 +7163,26 @@
           <w:sz w:val="24"/>
           <w:szCs w:val="24"/>
         </w:rPr>
-        <w:t>PS-2: POSITION RISK DESIGNATION</w:t>
+      </w:pPr>
+      <w:r>
+        <w:rPr>
+          <w:rFonts w:ascii="Times New Roman" w:hAnsi="Times New Roman" w:cs="Times New Roman"/>
+          <w:b/>
+          <w:bCs/>
+          <w:sz w:val="24"/>
+          <w:szCs w:val="24"/>
+        </w:rPr>
+        <w:t>4.6</w:t>
+      </w:r>
+      <w:r>
+        <w:rPr>
+          <w:rFonts w:ascii="Times New Roman" w:hAnsi="Times New Roman" w:cs="Times New Roman"/>
+          <w:b/>
+          <w:bCs/>
+          <w:sz w:val="24"/>
+          <w:szCs w:val="24"/>
+        </w:rPr>
+        <w:t xml:space="preserve"> PS-4: PERSONNEL TERMINATION</w:t>
       </w:r>
     </w:p>
     <w:p>
@@ -7139,7 +7201,31 @@
           <w:sz w:val="24"/>
           <w:szCs w:val="24"/>
         </w:rPr>
-        <w:t>The system assigns risk designation to all positions within the organization, which allows the user guidance.</w:t>
+        <w:t xml:space="preserve">When a user is expelled from the system, an exit interview is put in </w:t>
+      </w:r>
+      <w:r>
+        <w:rPr>
+          <w:rFonts w:ascii="Times New Roman" w:hAnsi="Times New Roman" w:cs="Times New Roman"/>
+          <w:sz w:val="24"/>
+          <w:szCs w:val="24"/>
+        </w:rPr>
+        <w:t>place,</w:t>
+      </w:r>
+      <w:r>
+        <w:rPr>
+          <w:rFonts w:ascii="Times New Roman" w:hAnsi="Times New Roman" w:cs="Times New Roman"/>
+          <w:sz w:val="24"/>
+          <w:szCs w:val="24"/>
+        </w:rPr>
+        <w:t xml:space="preserve"> so the terminated user is aware of any security constraints</w:t>
+      </w:r>
+      <w:r>
+        <w:rPr>
+          <w:rFonts w:ascii="Times New Roman" w:hAnsi="Times New Roman" w:cs="Times New Roman"/>
+          <w:sz w:val="24"/>
+          <w:szCs w:val="24"/>
+        </w:rPr>
+        <w:t xml:space="preserve"> that comes from usage.</w:t>
       </w:r>
     </w:p>
     <w:p>
@@ -7162,7 +7248,7 @@
           <w:sz w:val="24"/>
           <w:szCs w:val="24"/>
         </w:rPr>
-        <w:t>4.5</w:t>
+        <w:t>4.7</w:t>
       </w:r>
       <w:r>
         <w:rPr>
@@ -7172,9 +7258,32 @@
           <w:sz w:val="24"/>
           <w:szCs w:val="24"/>
         </w:rPr>
-        <w:t xml:space="preserve"> </w:t>
-      </w:r>
-      <w:r>
+        <w:t xml:space="preserve"> PS-5: PERSONNEL TRANSFER</w:t>
+      </w:r>
+    </w:p>
+    <w:p>
+      <w:pPr>
+        <w:ind w:left="1440"/>
+        <w:jc w:val="both"/>
+        <w:rPr>
+          <w:rFonts w:ascii="Times New Roman" w:hAnsi="Times New Roman" w:cs="Times New Roman"/>
+          <w:sz w:val="24"/>
+          <w:szCs w:val="24"/>
+        </w:rPr>
+      </w:pPr>
+      <w:r>
+        <w:rPr>
+          <w:rFonts w:ascii="Times New Roman" w:hAnsi="Times New Roman" w:cs="Times New Roman"/>
+          <w:sz w:val="24"/>
+          <w:szCs w:val="24"/>
+        </w:rPr>
+        <w:t>When a terminated user is returning old keys/logins, the system records whoever the new keys/passes are transferred to, as well as the history of use.</w:t>
+      </w:r>
+    </w:p>
+    <w:p>
+      <w:pPr>
+        <w:ind w:left="720"/>
+        <w:jc w:val="both"/>
         <w:rPr>
           <w:rFonts w:ascii="Times New Roman" w:hAnsi="Times New Roman" w:cs="Times New Roman"/>
           <w:b/>
@@ -7182,7 +7291,26 @@
           <w:sz w:val="24"/>
           <w:szCs w:val="24"/>
         </w:rPr>
-        <w:t>PS-3: PERSONNEL SCREENING</w:t>
+      </w:pPr>
+      <w:r>
+        <w:rPr>
+          <w:rFonts w:ascii="Times New Roman" w:hAnsi="Times New Roman" w:cs="Times New Roman"/>
+          <w:b/>
+          <w:bCs/>
+          <w:sz w:val="24"/>
+          <w:szCs w:val="24"/>
+        </w:rPr>
+        <w:t>4.8</w:t>
+      </w:r>
+      <w:r>
+        <w:rPr>
+          <w:rFonts w:ascii="Times New Roman" w:hAnsi="Times New Roman" w:cs="Times New Roman"/>
+          <w:b/>
+          <w:bCs/>
+          <w:sz w:val="24"/>
+          <w:szCs w:val="24"/>
+        </w:rPr>
+        <w:t xml:space="preserve"> PS-6: ACCESS AGREEMENTS</w:t>
       </w:r>
     </w:p>
     <w:p>
@@ -7202,7 +7330,14 @@
           <w:szCs w:val="24"/>
         </w:rPr>
         <w:tab/>
-        <w:t xml:space="preserve">The system will automatically screen each individual who accesses the database. </w:t>
+      </w:r>
+      <w:r>
+        <w:rPr>
+          <w:rFonts w:ascii="Times New Roman" w:hAnsi="Times New Roman" w:cs="Times New Roman"/>
+          <w:sz w:val="24"/>
+          <w:szCs w:val="24"/>
+        </w:rPr>
+        <w:t>Before use, the user agrees to any NDAs, terms of service, rules, etc.</w:t>
       </w:r>
     </w:p>
     <w:p>
@@ -7225,7 +7360,7 @@
           <w:sz w:val="24"/>
           <w:szCs w:val="24"/>
         </w:rPr>
-        <w:t>4.6</w:t>
+        <w:t>4.9</w:t>
       </w:r>
       <w:r>
         <w:rPr>
@@ -7235,9 +7370,36 @@
           <w:sz w:val="24"/>
           <w:szCs w:val="24"/>
         </w:rPr>
-        <w:t xml:space="preserve"> </w:t>
-      </w:r>
-      <w:r>
+        <w:t xml:space="preserve"> PS-7: THIRD-PARTY PERSONNEL SECURITY</w:t>
+      </w:r>
+    </w:p>
+    <w:p>
+      <w:pPr>
+        <w:ind w:left="720"/>
+        <w:jc w:val="both"/>
+        <w:rPr>
+          <w:rFonts w:ascii="Times New Roman" w:hAnsi="Times New Roman" w:cs="Times New Roman"/>
+          <w:sz w:val="24"/>
+          <w:szCs w:val="24"/>
+        </w:rPr>
+      </w:pPr>
+      <w:r>
+        <w:rPr>
+          <w:rFonts w:ascii="Times New Roman" w:hAnsi="Times New Roman" w:cs="Times New Roman"/>
+          <w:sz w:val="24"/>
+          <w:szCs w:val="24"/>
+        </w:rPr>
+        <w:tab/>
+        <w:t>Third-party organizations may have rights to oversee security of database.</w:t>
+      </w:r>
+    </w:p>
+    <w:p>
+      <w:pPr>
+        <w:tabs>
+          <w:tab w:val="left" w:pos="2036"/>
+        </w:tabs>
+        <w:ind w:left="720"/>
+        <w:jc w:val="both"/>
         <w:rPr>
           <w:rFonts w:ascii="Times New Roman" w:hAnsi="Times New Roman" w:cs="Times New Roman"/>
           <w:b/>
@@ -7245,56 +7407,8 @@
           <w:sz w:val="24"/>
           <w:szCs w:val="24"/>
         </w:rPr>
-        <w:t>PS-4: PERSONNEL TERMINATION</w:t>
-      </w:r>
-    </w:p>
-    <w:p>
-      <w:pPr>
-        <w:ind w:left="1440"/>
-        <w:jc w:val="both"/>
-        <w:rPr>
-          <w:rFonts w:ascii="Times New Roman" w:hAnsi="Times New Roman" w:cs="Times New Roman"/>
-          <w:sz w:val="24"/>
-          <w:szCs w:val="24"/>
-        </w:rPr>
-      </w:pPr>
-      <w:r>
-        <w:rPr>
-          <w:rFonts w:ascii="Times New Roman" w:hAnsi="Times New Roman" w:cs="Times New Roman"/>
-          <w:sz w:val="24"/>
-          <w:szCs w:val="24"/>
-        </w:rPr>
-        <w:t xml:space="preserve">When a user is expelled from the system, an exit interview is put in </w:t>
-      </w:r>
-      <w:r>
-        <w:rPr>
-          <w:rFonts w:ascii="Times New Roman" w:hAnsi="Times New Roman" w:cs="Times New Roman"/>
-          <w:sz w:val="24"/>
-          <w:szCs w:val="24"/>
-        </w:rPr>
-        <w:t>place,</w:t>
-      </w:r>
-      <w:r>
-        <w:rPr>
-          <w:rFonts w:ascii="Times New Roman" w:hAnsi="Times New Roman" w:cs="Times New Roman"/>
-          <w:sz w:val="24"/>
-          <w:szCs w:val="24"/>
-        </w:rPr>
-        <w:t xml:space="preserve"> so the terminated user is aware of any security constraints</w:t>
-      </w:r>
-      <w:r>
-        <w:rPr>
-          <w:rFonts w:ascii="Times New Roman" w:hAnsi="Times New Roman" w:cs="Times New Roman"/>
-          <w:sz w:val="24"/>
-          <w:szCs w:val="24"/>
-        </w:rPr>
-        <w:t xml:space="preserve"> that comes from usage.</w:t>
-      </w:r>
-    </w:p>
-    <w:p>
-      <w:pPr>
-        <w:ind w:left="720"/>
-        <w:jc w:val="both"/>
+      </w:pPr>
+      <w:r>
         <w:rPr>
           <w:rFonts w:ascii="Times New Roman" w:hAnsi="Times New Roman" w:cs="Times New Roman"/>
           <w:b/>
@@ -7302,7 +7416,8 @@
           <w:sz w:val="24"/>
           <w:szCs w:val="24"/>
         </w:rPr>
-      </w:pPr>
+        <w:t>4.10</w:t>
+      </w:r>
       <w:r>
         <w:rPr>
           <w:rFonts w:ascii="Times New Roman" w:hAnsi="Times New Roman" w:cs="Times New Roman"/>
@@ -7311,225 +7426,7 @@
           <w:sz w:val="24"/>
           <w:szCs w:val="24"/>
         </w:rPr>
-        <w:t>4.7</w:t>
-      </w:r>
-      <w:r>
-        <w:rPr>
-          <w:rFonts w:ascii="Times New Roman" w:hAnsi="Times New Roman" w:cs="Times New Roman"/>
-          <w:b/>
-          <w:bCs/>
-          <w:sz w:val="24"/>
-          <w:szCs w:val="24"/>
-        </w:rPr>
-        <w:t xml:space="preserve"> </w:t>
-      </w:r>
-      <w:r>
-        <w:rPr>
-          <w:rFonts w:ascii="Times New Roman" w:hAnsi="Times New Roman" w:cs="Times New Roman"/>
-          <w:b/>
-          <w:bCs/>
-          <w:sz w:val="24"/>
-          <w:szCs w:val="24"/>
-        </w:rPr>
-        <w:t>PS-5: PERSONNEL TRANSFER</w:t>
-      </w:r>
-    </w:p>
-    <w:p>
-      <w:pPr>
-        <w:ind w:left="1440"/>
-        <w:jc w:val="both"/>
-        <w:rPr>
-          <w:rFonts w:ascii="Times New Roman" w:hAnsi="Times New Roman" w:cs="Times New Roman"/>
-          <w:sz w:val="24"/>
-          <w:szCs w:val="24"/>
-        </w:rPr>
-      </w:pPr>
-      <w:r>
-        <w:rPr>
-          <w:rFonts w:ascii="Times New Roman" w:hAnsi="Times New Roman" w:cs="Times New Roman"/>
-          <w:sz w:val="24"/>
-          <w:szCs w:val="24"/>
-        </w:rPr>
-        <w:t>When a terminated user is returning old keys/logins, the system records whoever the new keys/passes are transferred to, as well as the history of use.</w:t>
-      </w:r>
-    </w:p>
-    <w:p>
-      <w:pPr>
-        <w:ind w:left="720"/>
-        <w:jc w:val="both"/>
-        <w:rPr>
-          <w:rFonts w:ascii="Times New Roman" w:hAnsi="Times New Roman" w:cs="Times New Roman"/>
-          <w:b/>
-          <w:bCs/>
-          <w:sz w:val="24"/>
-          <w:szCs w:val="24"/>
-        </w:rPr>
-      </w:pPr>
-      <w:r>
-        <w:rPr>
-          <w:rFonts w:ascii="Times New Roman" w:hAnsi="Times New Roman" w:cs="Times New Roman"/>
-          <w:b/>
-          <w:bCs/>
-          <w:sz w:val="24"/>
-          <w:szCs w:val="24"/>
-        </w:rPr>
-        <w:t>4.8</w:t>
-      </w:r>
-      <w:r>
-        <w:rPr>
-          <w:rFonts w:ascii="Times New Roman" w:hAnsi="Times New Roman" w:cs="Times New Roman"/>
-          <w:b/>
-          <w:bCs/>
-          <w:sz w:val="24"/>
-          <w:szCs w:val="24"/>
-        </w:rPr>
-        <w:t xml:space="preserve"> </w:t>
-      </w:r>
-      <w:r>
-        <w:rPr>
-          <w:rFonts w:ascii="Times New Roman" w:hAnsi="Times New Roman" w:cs="Times New Roman"/>
-          <w:b/>
-          <w:bCs/>
-          <w:sz w:val="24"/>
-          <w:szCs w:val="24"/>
-        </w:rPr>
-        <w:t>PS-6: ACCESS AGREEMENTS</w:t>
-      </w:r>
-    </w:p>
-    <w:p>
-      <w:pPr>
-        <w:ind w:left="720"/>
-        <w:jc w:val="both"/>
-        <w:rPr>
-          <w:rFonts w:ascii="Times New Roman" w:hAnsi="Times New Roman" w:cs="Times New Roman"/>
-          <w:sz w:val="24"/>
-          <w:szCs w:val="24"/>
-        </w:rPr>
-      </w:pPr>
-      <w:r>
-        <w:rPr>
-          <w:rFonts w:ascii="Times New Roman" w:hAnsi="Times New Roman" w:cs="Times New Roman"/>
-          <w:sz w:val="24"/>
-          <w:szCs w:val="24"/>
-        </w:rPr>
-        <w:tab/>
-      </w:r>
-      <w:r>
-        <w:rPr>
-          <w:rFonts w:ascii="Times New Roman" w:hAnsi="Times New Roman" w:cs="Times New Roman"/>
-          <w:sz w:val="24"/>
-          <w:szCs w:val="24"/>
-        </w:rPr>
-        <w:t>Before use, the user agrees to any NDAs, terms of service, rules, etc.</w:t>
-      </w:r>
-    </w:p>
-    <w:p>
-      <w:pPr>
-        <w:ind w:left="720"/>
-        <w:jc w:val="both"/>
-        <w:rPr>
-          <w:rFonts w:ascii="Times New Roman" w:hAnsi="Times New Roman" w:cs="Times New Roman"/>
-          <w:b/>
-          <w:bCs/>
-          <w:sz w:val="24"/>
-          <w:szCs w:val="24"/>
-        </w:rPr>
-      </w:pPr>
-      <w:r>
-        <w:rPr>
-          <w:rFonts w:ascii="Times New Roman" w:hAnsi="Times New Roman" w:cs="Times New Roman"/>
-          <w:b/>
-          <w:bCs/>
-          <w:sz w:val="24"/>
-          <w:szCs w:val="24"/>
-        </w:rPr>
-        <w:t>4.9</w:t>
-      </w:r>
-      <w:r>
-        <w:rPr>
-          <w:rFonts w:ascii="Times New Roman" w:hAnsi="Times New Roman" w:cs="Times New Roman"/>
-          <w:b/>
-          <w:bCs/>
-          <w:sz w:val="24"/>
-          <w:szCs w:val="24"/>
-        </w:rPr>
-        <w:t xml:space="preserve"> </w:t>
-      </w:r>
-      <w:r>
-        <w:rPr>
-          <w:rFonts w:ascii="Times New Roman" w:hAnsi="Times New Roman" w:cs="Times New Roman"/>
-          <w:b/>
-          <w:bCs/>
-          <w:sz w:val="24"/>
-          <w:szCs w:val="24"/>
-        </w:rPr>
-        <w:t>PS-7: THIRD-PARTY PERSONNEL SECURITY</w:t>
-      </w:r>
-    </w:p>
-    <w:p>
-      <w:pPr>
-        <w:ind w:left="720"/>
-        <w:jc w:val="both"/>
-        <w:rPr>
-          <w:rFonts w:ascii="Times New Roman" w:hAnsi="Times New Roman" w:cs="Times New Roman"/>
-          <w:sz w:val="24"/>
-          <w:szCs w:val="24"/>
-        </w:rPr>
-      </w:pPr>
-      <w:r>
-        <w:rPr>
-          <w:rFonts w:ascii="Times New Roman" w:hAnsi="Times New Roman" w:cs="Times New Roman"/>
-          <w:sz w:val="24"/>
-          <w:szCs w:val="24"/>
-        </w:rPr>
-        <w:tab/>
-        <w:t>Third-party organizations may have rights to oversee security of database.</w:t>
-      </w:r>
-    </w:p>
-    <w:p>
-      <w:pPr>
-        <w:tabs>
-          <w:tab w:val="left" w:pos="2036"/>
-        </w:tabs>
-        <w:ind w:left="720"/>
-        <w:jc w:val="both"/>
-        <w:rPr>
-          <w:rFonts w:ascii="Times New Roman" w:hAnsi="Times New Roman" w:cs="Times New Roman"/>
-          <w:b/>
-          <w:bCs/>
-          <w:sz w:val="24"/>
-          <w:szCs w:val="24"/>
-        </w:rPr>
-      </w:pPr>
-      <w:r>
-        <w:rPr>
-          <w:rFonts w:ascii="Times New Roman" w:hAnsi="Times New Roman" w:cs="Times New Roman"/>
-          <w:b/>
-          <w:bCs/>
-          <w:sz w:val="24"/>
-          <w:szCs w:val="24"/>
-        </w:rPr>
-        <w:t>4.10</w:t>
-      </w:r>
-      <w:r>
-        <w:rPr>
-          <w:rFonts w:ascii="Times New Roman" w:hAnsi="Times New Roman" w:cs="Times New Roman"/>
-          <w:b/>
-          <w:bCs/>
-          <w:sz w:val="24"/>
-          <w:szCs w:val="24"/>
-        </w:rPr>
-        <w:t xml:space="preserve"> </w:t>
-      </w:r>
-      <w:r>
-        <w:rPr>
-          <w:rFonts w:ascii="Times New Roman" w:hAnsi="Times New Roman" w:cs="Times New Roman"/>
-          <w:b/>
-          <w:bCs/>
-          <w:sz w:val="24"/>
-          <w:szCs w:val="24"/>
-        </w:rPr>
-        <w:t>PS-8: PERSONNEL SANCTIONS</w:t>
+        <w:t xml:space="preserve"> PS-8: PERSONNEL SANCTIONS</w:t>
       </w:r>
       <w:r>
         <w:rPr>
@@ -7661,7 +7558,23 @@
           <w:sz w:val="24"/>
           <w:szCs w:val="24"/>
         </w:rPr>
-        <w:t>The policy reflects any federal laws, executive orders, directives, rules and regulations, and guidance. Responsibilities of the access control include roles, responsibilities, management commitment, coordination, and compliance.</w:t>
+        <w:t xml:space="preserve">The policy reflects any federal laws, executive orders, directives, rules and regulations, and guidance. Responsibilities of the </w:t>
+      </w:r>
+      <w:r>
+        <w:rPr>
+          <w:rFonts w:ascii="Times New Roman" w:hAnsi="Times New Roman" w:cs="Times New Roman"/>
+          <w:sz w:val="24"/>
+          <w:szCs w:val="24"/>
+        </w:rPr>
+        <w:t>risk assessment</w:t>
+      </w:r>
+      <w:r>
+        <w:rPr>
+          <w:rFonts w:ascii="Times New Roman" w:hAnsi="Times New Roman" w:cs="Times New Roman"/>
+          <w:sz w:val="24"/>
+          <w:szCs w:val="24"/>
+        </w:rPr>
+        <w:t xml:space="preserve"> include roles, responsibilities, management commitment, coordination, and compliance.</w:t>
       </w:r>
     </w:p>
     <w:p>
@@ -7801,9 +7714,32 @@
           <w:sz w:val="24"/>
           <w:szCs w:val="24"/>
         </w:rPr>
-        <w:t xml:space="preserve"> </w:t>
-      </w:r>
-      <w:r>
+        <w:t xml:space="preserve"> RA-3: RISK ASSESSMENT</w:t>
+      </w:r>
+    </w:p>
+    <w:p>
+      <w:pPr>
+        <w:ind w:left="1440"/>
+        <w:jc w:val="both"/>
+        <w:rPr>
+          <w:rFonts w:ascii="Times New Roman" w:hAnsi="Times New Roman" w:cs="Times New Roman"/>
+          <w:sz w:val="24"/>
+          <w:szCs w:val="24"/>
+        </w:rPr>
+      </w:pPr>
+      <w:r>
+        <w:rPr>
+          <w:rFonts w:ascii="Times New Roman" w:hAnsi="Times New Roman" w:cs="Times New Roman"/>
+          <w:sz w:val="24"/>
+          <w:szCs w:val="24"/>
+        </w:rPr>
+        <w:t>The system will run assessments that analyze the threats from within and outside of database. It takes vulnerabilities, likeliness of attack, impacts to organization, etc. into account, then detects what factor can be harmful.</w:t>
+      </w:r>
+    </w:p>
+    <w:p>
+      <w:pPr>
+        <w:ind w:left="722" w:hanging="2"/>
+        <w:jc w:val="both"/>
         <w:rPr>
           <w:rFonts w:ascii="Times New Roman" w:hAnsi="Times New Roman" w:cs="Times New Roman"/>
           <w:b/>
@@ -7811,32 +7747,8 @@
           <w:sz w:val="24"/>
           <w:szCs w:val="24"/>
         </w:rPr>
-        <w:t>RA-3: RISK ASSESSMENT</w:t>
-      </w:r>
-    </w:p>
-    <w:p>
-      <w:pPr>
-        <w:ind w:left="1440"/>
-        <w:jc w:val="both"/>
-        <w:rPr>
-          <w:rFonts w:ascii="Times New Roman" w:hAnsi="Times New Roman" w:cs="Times New Roman"/>
-          <w:sz w:val="24"/>
-          <w:szCs w:val="24"/>
-        </w:rPr>
-      </w:pPr>
-      <w:r>
-        <w:rPr>
-          <w:rFonts w:ascii="Times New Roman" w:hAnsi="Times New Roman" w:cs="Times New Roman"/>
-          <w:sz w:val="24"/>
-          <w:szCs w:val="24"/>
-        </w:rPr>
-        <w:t>The system will run assessments that analyze the threats from within and outside of database. It takes vulnerabilities, likeliness of attack, impacts to organization, etc. into account, then detects what factor can be harmful.</w:t>
-      </w:r>
-    </w:p>
-    <w:p>
-      <w:pPr>
-        <w:ind w:left="722" w:hanging="2"/>
-        <w:jc w:val="both"/>
+      </w:pPr>
+      <w:r>
         <w:rPr>
           <w:rFonts w:ascii="Times New Roman" w:hAnsi="Times New Roman" w:cs="Times New Roman"/>
           <w:b/>
@@ -7844,7 +7756,8 @@
           <w:sz w:val="24"/>
           <w:szCs w:val="24"/>
         </w:rPr>
-      </w:pPr>
+        <w:t>5.5</w:t>
+      </w:r>
       <w:r>
         <w:rPr>
           <w:rFonts w:ascii="Times New Roman" w:hAnsi="Times New Roman" w:cs="Times New Roman"/>
@@ -7853,27 +7766,7 @@
           <w:sz w:val="24"/>
           <w:szCs w:val="24"/>
         </w:rPr>
-        <w:t>5.5</w:t>
-      </w:r>
-      <w:r>
-        <w:rPr>
-          <w:rFonts w:ascii="Times New Roman" w:hAnsi="Times New Roman" w:cs="Times New Roman"/>
-          <w:b/>
-          <w:bCs/>
-          <w:sz w:val="24"/>
-          <w:szCs w:val="24"/>
-        </w:rPr>
-        <w:t xml:space="preserve"> </w:t>
-      </w:r>
-      <w:r>
-        <w:rPr>
-          <w:rFonts w:ascii="Times New Roman" w:hAnsi="Times New Roman" w:cs="Times New Roman"/>
-          <w:b/>
-          <w:bCs/>
-          <w:sz w:val="24"/>
-          <w:szCs w:val="24"/>
-        </w:rPr>
-        <w:t>RA-5: VULNERABILITY SCANNING</w:t>
+        <w:t xml:space="preserve"> RA-5: VULNERABILITY SCANNING</w:t>
       </w:r>
     </w:p>
     <w:p>
@@ -8070,7 +7963,23 @@
           <w:sz w:val="24"/>
           <w:szCs w:val="24"/>
         </w:rPr>
-        <w:t>The policy reflects any federal laws, executive orders, directives, rules and regulations, and guidance. Responsibilities of the access control include roles, responsibilities, management commitment, coordination, and compliance.</w:t>
+        <w:t xml:space="preserve">The policy reflects any federal laws, executive orders, directives, rules and regulations, and guidance. Responsibilities of the </w:t>
+      </w:r>
+      <w:r>
+        <w:rPr>
+          <w:rFonts w:ascii="Times New Roman" w:hAnsi="Times New Roman" w:cs="Times New Roman"/>
+          <w:sz w:val="24"/>
+          <w:szCs w:val="24"/>
+        </w:rPr>
+        <w:t>identification and authentication</w:t>
+      </w:r>
+      <w:r>
+        <w:rPr>
+          <w:rFonts w:ascii="Times New Roman" w:hAnsi="Times New Roman" w:cs="Times New Roman"/>
+          <w:sz w:val="24"/>
+          <w:szCs w:val="24"/>
+        </w:rPr>
+        <w:t xml:space="preserve"> include roles, responsibilities, management commitment, coordination, and compliance.</w:t>
       </w:r>
     </w:p>
     <w:p>
@@ -8153,9 +8062,44 @@
           <w:sz w:val="24"/>
           <w:szCs w:val="24"/>
         </w:rPr>
-        <w:t xml:space="preserve"> </w:t>
-      </w:r>
-      <w:r>
+        <w:t xml:space="preserve"> IA-4: IDENTIFIER MANAGEMENT</w:t>
+      </w:r>
+    </w:p>
+    <w:p>
+      <w:pPr>
+        <w:tabs>
+          <w:tab w:val="left" w:pos="1539"/>
+        </w:tabs>
+        <w:ind w:left="1440" w:hanging="2"/>
+        <w:jc w:val="both"/>
+        <w:rPr>
+          <w:rFonts w:ascii="Times New Roman" w:hAnsi="Times New Roman" w:cs="Times New Roman"/>
+          <w:sz w:val="24"/>
+          <w:szCs w:val="24"/>
+        </w:rPr>
+      </w:pPr>
+      <w:r>
+        <w:rPr>
+          <w:rFonts w:ascii="Times New Roman" w:hAnsi="Times New Roman" w:cs="Times New Roman"/>
+          <w:sz w:val="24"/>
+          <w:szCs w:val="24"/>
+        </w:rPr>
+        <w:tab/>
+      </w:r>
+      <w:r>
+        <w:rPr>
+          <w:rFonts w:ascii="Times New Roman" w:hAnsi="Times New Roman" w:cs="Times New Roman"/>
+          <w:sz w:val="24"/>
+          <w:szCs w:val="24"/>
+        </w:rPr>
+        <w:tab/>
+        <w:t>The system will be able to track items such as media access control, IP address, etc. and grant access based on identifying features that comply with the database.</w:t>
+      </w:r>
+    </w:p>
+    <w:p>
+      <w:pPr>
+        <w:ind w:left="722" w:hanging="2"/>
+        <w:jc w:val="both"/>
         <w:rPr>
           <w:rFonts w:ascii="Times New Roman" w:hAnsi="Times New Roman" w:cs="Times New Roman"/>
           <w:b/>
@@ -8163,15 +8107,31 @@
           <w:sz w:val="24"/>
           <w:szCs w:val="24"/>
         </w:rPr>
-        <w:t>IA-4: IDENTIFIER MANAGEMENT</w:t>
-      </w:r>
-    </w:p>
-    <w:p>
-      <w:pPr>
-        <w:tabs>
-          <w:tab w:val="left" w:pos="1539"/>
-        </w:tabs>
-        <w:ind w:left="1440" w:hanging="2"/>
+      </w:pPr>
+      <w:r>
+        <w:rPr>
+          <w:rFonts w:ascii="Times New Roman" w:hAnsi="Times New Roman" w:cs="Times New Roman"/>
+          <w:b/>
+          <w:bCs/>
+          <w:sz w:val="24"/>
+          <w:szCs w:val="24"/>
+        </w:rPr>
+        <w:t>6.4</w:t>
+      </w:r>
+      <w:r>
+        <w:rPr>
+          <w:rFonts w:ascii="Times New Roman" w:hAnsi="Times New Roman" w:cs="Times New Roman"/>
+          <w:b/>
+          <w:bCs/>
+          <w:sz w:val="24"/>
+          <w:szCs w:val="24"/>
+        </w:rPr>
+        <w:t xml:space="preserve"> IA-5: AUTHENTICATOR MANAGEMENT</w:t>
+      </w:r>
+    </w:p>
+    <w:p>
+      <w:pPr>
+        <w:ind w:left="1440"/>
         <w:jc w:val="both"/>
         <w:rPr>
           <w:rFonts w:ascii="Times New Roman" w:hAnsi="Times New Roman" w:cs="Times New Roman"/>
@@ -8185,16 +8145,7 @@
           <w:sz w:val="24"/>
           <w:szCs w:val="24"/>
         </w:rPr>
-        <w:tab/>
-      </w:r>
-      <w:r>
-        <w:rPr>
-          <w:rFonts w:ascii="Times New Roman" w:hAnsi="Times New Roman" w:cs="Times New Roman"/>
-          <w:sz w:val="24"/>
-          <w:szCs w:val="24"/>
-        </w:rPr>
-        <w:tab/>
-        <w:t>The system will be able to track items such as media access control, IP address, etc. and grant access based on identifying features that comply with the database.</w:t>
+        <w:t xml:space="preserve">The system will only allow access with specific keys and passes are used. This includes passwords, biometrics, key cards, etc. </w:t>
       </w:r>
     </w:p>
     <w:p>
@@ -8217,7 +8168,7 @@
           <w:sz w:val="24"/>
           <w:szCs w:val="24"/>
         </w:rPr>
-        <w:t>6.4</w:t>
+        <w:t>6.5</w:t>
       </w:r>
       <w:r>
         <w:rPr>
@@ -8227,79 +8178,7 @@
           <w:sz w:val="24"/>
           <w:szCs w:val="24"/>
         </w:rPr>
-        <w:t xml:space="preserve"> </w:t>
-      </w:r>
-      <w:r>
-        <w:rPr>
-          <w:rFonts w:ascii="Times New Roman" w:hAnsi="Times New Roman" w:cs="Times New Roman"/>
-          <w:b/>
-          <w:bCs/>
-          <w:sz w:val="24"/>
-          <w:szCs w:val="24"/>
-        </w:rPr>
-        <w:t>IA-5: AUTHENTICATOR MANAGEMENT</w:t>
-      </w:r>
-    </w:p>
-    <w:p>
-      <w:pPr>
-        <w:ind w:left="1440"/>
-        <w:jc w:val="both"/>
-        <w:rPr>
-          <w:rFonts w:ascii="Times New Roman" w:hAnsi="Times New Roman" w:cs="Times New Roman"/>
-          <w:sz w:val="24"/>
-          <w:szCs w:val="24"/>
-        </w:rPr>
-      </w:pPr>
-      <w:r>
-        <w:rPr>
-          <w:rFonts w:ascii="Times New Roman" w:hAnsi="Times New Roman" w:cs="Times New Roman"/>
-          <w:sz w:val="24"/>
-          <w:szCs w:val="24"/>
-        </w:rPr>
-        <w:t xml:space="preserve">The system will only allow access with specific keys and passes are used. This includes passwords, biometrics, key cards, etc. </w:t>
-      </w:r>
-    </w:p>
-    <w:p>
-      <w:pPr>
-        <w:ind w:left="722" w:hanging="2"/>
-        <w:jc w:val="both"/>
-        <w:rPr>
-          <w:rFonts w:ascii="Times New Roman" w:hAnsi="Times New Roman" w:cs="Times New Roman"/>
-          <w:b/>
-          <w:bCs/>
-          <w:sz w:val="24"/>
-          <w:szCs w:val="24"/>
-        </w:rPr>
-      </w:pPr>
-      <w:r>
-        <w:rPr>
-          <w:rFonts w:ascii="Times New Roman" w:hAnsi="Times New Roman" w:cs="Times New Roman"/>
-          <w:b/>
-          <w:bCs/>
-          <w:sz w:val="24"/>
-          <w:szCs w:val="24"/>
-        </w:rPr>
-        <w:t>6.5</w:t>
-      </w:r>
-      <w:r>
-        <w:rPr>
-          <w:rFonts w:ascii="Times New Roman" w:hAnsi="Times New Roman" w:cs="Times New Roman"/>
-          <w:b/>
-          <w:bCs/>
-          <w:sz w:val="24"/>
-          <w:szCs w:val="24"/>
-        </w:rPr>
-        <w:t xml:space="preserve"> </w:t>
-      </w:r>
-      <w:r>
-        <w:rPr>
-          <w:rFonts w:ascii="Times New Roman" w:hAnsi="Times New Roman" w:cs="Times New Roman"/>
-          <w:b/>
-          <w:bCs/>
-          <w:sz w:val="24"/>
-          <w:szCs w:val="24"/>
-        </w:rPr>
-        <w:t>IA-6: AUTHENTICATOR FEEDBACK</w:t>
+        <w:t xml:space="preserve"> IA-6: AUTHENTICATOR FEEDBACK</w:t>
       </w:r>
     </w:p>
     <w:p>
@@ -8514,7 +8393,23 @@
           <w:sz w:val="24"/>
           <w:szCs w:val="24"/>
         </w:rPr>
-        <w:t>The policy reflects any federal laws, executive orders, directives, rules and regulations, and guidance. Responsibilities of the access control include roles, responsibilities, management commitment, coordination, and compliance.</w:t>
+        <w:t xml:space="preserve">The policy reflects any federal laws, executive orders, directives, rules and regulations, and guidance. Responsibilities of the </w:t>
+      </w:r>
+      <w:r>
+        <w:rPr>
+          <w:rFonts w:ascii="Times New Roman" w:hAnsi="Times New Roman" w:cs="Times New Roman"/>
+          <w:sz w:val="24"/>
+          <w:szCs w:val="24"/>
+        </w:rPr>
+        <w:t>system and communications</w:t>
+      </w:r>
+      <w:r>
+        <w:rPr>
+          <w:rFonts w:ascii="Times New Roman" w:hAnsi="Times New Roman" w:cs="Times New Roman"/>
+          <w:sz w:val="24"/>
+          <w:szCs w:val="24"/>
+        </w:rPr>
+        <w:t xml:space="preserve"> include roles, responsibilities, management commitment, coordination, and compliance.</w:t>
       </w:r>
     </w:p>
     <w:p>
@@ -8594,9 +8489,41 @@
           <w:sz w:val="24"/>
           <w:szCs w:val="24"/>
         </w:rPr>
-        <w:t xml:space="preserve"> </w:t>
-      </w:r>
-      <w:r>
+        <w:t xml:space="preserve"> SC-1: SYSTEM AND COMMUNICATIONS PROTECTION POLICY AND PROCEDURES</w:t>
+      </w:r>
+    </w:p>
+    <w:p>
+      <w:pPr>
+        <w:ind w:left="722" w:hanging="2"/>
+        <w:jc w:val="both"/>
+        <w:rPr>
+          <w:rFonts w:ascii="Times New Roman" w:hAnsi="Times New Roman" w:cs="Times New Roman"/>
+          <w:sz w:val="24"/>
+          <w:szCs w:val="24"/>
+        </w:rPr>
+      </w:pPr>
+      <w:r>
+        <w:rPr>
+          <w:rFonts w:ascii="Times New Roman" w:hAnsi="Times New Roman" w:cs="Times New Roman"/>
+          <w:sz w:val="24"/>
+          <w:szCs w:val="24"/>
+        </w:rPr>
+        <w:tab/>
+      </w:r>
+      <w:r>
+        <w:rPr>
+          <w:rFonts w:ascii="Times New Roman" w:hAnsi="Times New Roman" w:cs="Times New Roman"/>
+          <w:sz w:val="24"/>
+          <w:szCs w:val="24"/>
+        </w:rPr>
+        <w:tab/>
+        <w:t>The user is able to see what activities will be monitored while on database.</w:t>
+      </w:r>
+    </w:p>
+    <w:p>
+      <w:pPr>
+        <w:ind w:left="722" w:hanging="2"/>
+        <w:jc w:val="both"/>
         <w:rPr>
           <w:rFonts w:ascii="Times New Roman" w:hAnsi="Times New Roman" w:cs="Times New Roman"/>
           <w:b/>
@@ -8604,7 +8531,45 @@
           <w:sz w:val="24"/>
           <w:szCs w:val="24"/>
         </w:rPr>
-        <w:t>SC-1: SYSTEM AND COMMUNICATIONS PROTECTION POLICY AND PROCEDURES</w:t>
+      </w:pPr>
+      <w:r>
+        <w:rPr>
+          <w:rFonts w:ascii="Times New Roman" w:hAnsi="Times New Roman" w:cs="Times New Roman"/>
+          <w:b/>
+          <w:bCs/>
+          <w:sz w:val="24"/>
+          <w:szCs w:val="24"/>
+        </w:rPr>
+        <w:t>7.4</w:t>
+      </w:r>
+      <w:r>
+        <w:rPr>
+          <w:rFonts w:ascii="Times New Roman" w:hAnsi="Times New Roman" w:cs="Times New Roman"/>
+          <w:b/>
+          <w:bCs/>
+          <w:sz w:val="24"/>
+          <w:szCs w:val="24"/>
+        </w:rPr>
+        <w:t xml:space="preserve"> SC-7: BOUNDARY PROTECTION</w:t>
+      </w:r>
+    </w:p>
+    <w:p>
+      <w:pPr>
+        <w:ind w:left="1440"/>
+        <w:jc w:val="both"/>
+        <w:rPr>
+          <w:rFonts w:ascii="Times New Roman" w:hAnsi="Times New Roman" w:cs="Times New Roman"/>
+          <w:sz w:val="24"/>
+          <w:szCs w:val="24"/>
+        </w:rPr>
+      </w:pPr>
+      <w:r>
+        <w:rPr>
+          <w:rFonts w:ascii="Times New Roman" w:hAnsi="Times New Roman" w:cs="Times New Roman"/>
+          <w:sz w:val="24"/>
+          <w:szCs w:val="24"/>
+        </w:rPr>
+        <w:t>The system is able to restrict or prohibit interfaces that are external from the database. This can be through the use of spoofing, guards, firewalls, etc.</w:t>
       </w:r>
     </w:p>
     <w:p>
@@ -8613,26 +8578,50 @@
         <w:jc w:val="both"/>
         <w:rPr>
           <w:rFonts w:ascii="Times New Roman" w:hAnsi="Times New Roman" w:cs="Times New Roman"/>
-          <w:sz w:val="24"/>
-          <w:szCs w:val="24"/>
-        </w:rPr>
-      </w:pPr>
-      <w:r>
-        <w:rPr>
-          <w:rFonts w:ascii="Times New Roman" w:hAnsi="Times New Roman" w:cs="Times New Roman"/>
-          <w:sz w:val="24"/>
-          <w:szCs w:val="24"/>
-        </w:rPr>
-        <w:tab/>
-      </w:r>
-      <w:r>
-        <w:rPr>
-          <w:rFonts w:ascii="Times New Roman" w:hAnsi="Times New Roman" w:cs="Times New Roman"/>
-          <w:sz w:val="24"/>
-          <w:szCs w:val="24"/>
-        </w:rPr>
-        <w:tab/>
-        <w:t>The user is able to see what activities will be monitored while on database.</w:t>
+          <w:b/>
+          <w:bCs/>
+          <w:sz w:val="24"/>
+          <w:szCs w:val="24"/>
+        </w:rPr>
+      </w:pPr>
+      <w:r>
+        <w:rPr>
+          <w:rFonts w:ascii="Times New Roman" w:hAnsi="Times New Roman" w:cs="Times New Roman"/>
+          <w:b/>
+          <w:bCs/>
+          <w:sz w:val="24"/>
+          <w:szCs w:val="24"/>
+        </w:rPr>
+        <w:t>7.5</w:t>
+      </w:r>
+      <w:r>
+        <w:rPr>
+          <w:rFonts w:ascii="Times New Roman" w:hAnsi="Times New Roman" w:cs="Times New Roman"/>
+          <w:b/>
+          <w:bCs/>
+          <w:sz w:val="24"/>
+          <w:szCs w:val="24"/>
+        </w:rPr>
+        <w:t xml:space="preserve"> SC-13: CRYPTOGRAPHIC PROTECTION</w:t>
+      </w:r>
+    </w:p>
+    <w:p>
+      <w:pPr>
+        <w:ind w:left="1440"/>
+        <w:jc w:val="both"/>
+        <w:rPr>
+          <w:rFonts w:ascii="Times New Roman" w:hAnsi="Times New Roman" w:cs="Times New Roman"/>
+          <w:sz w:val="24"/>
+          <w:szCs w:val="24"/>
+        </w:rPr>
+      </w:pPr>
+      <w:r>
+        <w:rPr>
+          <w:rFonts w:ascii="Times New Roman" w:hAnsi="Times New Roman" w:cs="Times New Roman"/>
+          <w:sz w:val="24"/>
+          <w:szCs w:val="24"/>
+        </w:rPr>
+        <w:t>The system will automatically encrypt any personal (ex: signature, passwords) or classified information to protect the user and database.</w:t>
       </w:r>
     </w:p>
     <w:p>
@@ -8655,9 +8644,32 @@
           <w:sz w:val="24"/>
           <w:szCs w:val="24"/>
         </w:rPr>
-        <w:t>7.4</w:t>
-      </w:r>
-      <w:r>
+        <w:t>7.6 SC-15: COLLABORATIVE COMPUTING DEVICES</w:t>
+      </w:r>
+    </w:p>
+    <w:p>
+      <w:pPr>
+        <w:ind w:left="1440"/>
+        <w:jc w:val="both"/>
+        <w:rPr>
+          <w:rFonts w:ascii="Times New Roman" w:hAnsi="Times New Roman" w:cs="Times New Roman"/>
+          <w:sz w:val="24"/>
+          <w:szCs w:val="24"/>
+        </w:rPr>
+      </w:pPr>
+      <w:r>
+        <w:rPr>
+          <w:rFonts w:ascii="Times New Roman" w:hAnsi="Times New Roman" w:cs="Times New Roman"/>
+          <w:sz w:val="24"/>
+          <w:szCs w:val="24"/>
+        </w:rPr>
+        <w:t>External media devices are monitored and limited in order to protect the information within the database. This can exclude devices that are able to breach information, such as cameras, microphones, etc.</w:t>
+      </w:r>
+    </w:p>
+    <w:p>
+      <w:pPr>
+        <w:ind w:left="722" w:hanging="2"/>
+        <w:jc w:val="both"/>
         <w:rPr>
           <w:rFonts w:ascii="Times New Roman" w:hAnsi="Times New Roman" w:cs="Times New Roman"/>
           <w:b/>
@@ -8665,8 +8677,7 @@
           <w:sz w:val="24"/>
           <w:szCs w:val="24"/>
         </w:rPr>
-        <w:t xml:space="preserve"> </w:t>
-      </w:r>
+      </w:pPr>
       <w:r>
         <w:rPr>
           <w:rFonts w:ascii="Times New Roman" w:hAnsi="Times New Roman" w:cs="Times New Roman"/>
@@ -8675,173 +8686,7 @@
           <w:sz w:val="24"/>
           <w:szCs w:val="24"/>
         </w:rPr>
-        <w:t>SC-7: BOUNDARY PROTECTION</w:t>
-      </w:r>
-    </w:p>
-    <w:p>
-      <w:pPr>
-        <w:ind w:left="1440"/>
-        <w:jc w:val="both"/>
-        <w:rPr>
-          <w:rFonts w:ascii="Times New Roman" w:hAnsi="Times New Roman" w:cs="Times New Roman"/>
-          <w:sz w:val="24"/>
-          <w:szCs w:val="24"/>
-        </w:rPr>
-      </w:pPr>
-      <w:r>
-        <w:rPr>
-          <w:rFonts w:ascii="Times New Roman" w:hAnsi="Times New Roman" w:cs="Times New Roman"/>
-          <w:sz w:val="24"/>
-          <w:szCs w:val="24"/>
-        </w:rPr>
-        <w:t>The system is able to restrict or prohibit interfaces that are external from the database. This can be through the use of spoofing, guards, firewalls, etc.</w:t>
-      </w:r>
-    </w:p>
-    <w:p>
-      <w:pPr>
-        <w:ind w:left="722" w:hanging="2"/>
-        <w:jc w:val="both"/>
-        <w:rPr>
-          <w:rFonts w:ascii="Times New Roman" w:hAnsi="Times New Roman" w:cs="Times New Roman"/>
-          <w:b/>
-          <w:bCs/>
-          <w:sz w:val="24"/>
-          <w:szCs w:val="24"/>
-        </w:rPr>
-      </w:pPr>
-      <w:r>
-        <w:rPr>
-          <w:rFonts w:ascii="Times New Roman" w:hAnsi="Times New Roman" w:cs="Times New Roman"/>
-          <w:b/>
-          <w:bCs/>
-          <w:sz w:val="24"/>
-          <w:szCs w:val="24"/>
-        </w:rPr>
-        <w:t>7.5</w:t>
-      </w:r>
-      <w:r>
-        <w:rPr>
-          <w:rFonts w:ascii="Times New Roman" w:hAnsi="Times New Roman" w:cs="Times New Roman"/>
-          <w:b/>
-          <w:bCs/>
-          <w:sz w:val="24"/>
-          <w:szCs w:val="24"/>
-        </w:rPr>
-        <w:t xml:space="preserve"> </w:t>
-      </w:r>
-      <w:r>
-        <w:rPr>
-          <w:rFonts w:ascii="Times New Roman" w:hAnsi="Times New Roman" w:cs="Times New Roman"/>
-          <w:b/>
-          <w:bCs/>
-          <w:sz w:val="24"/>
-          <w:szCs w:val="24"/>
-        </w:rPr>
-        <w:t>SC-13: CRYPTOGRAPHIC PROTECTION</w:t>
-      </w:r>
-    </w:p>
-    <w:p>
-      <w:pPr>
-        <w:ind w:left="1440"/>
-        <w:jc w:val="both"/>
-        <w:rPr>
-          <w:rFonts w:ascii="Times New Roman" w:hAnsi="Times New Roman" w:cs="Times New Roman"/>
-          <w:sz w:val="24"/>
-          <w:szCs w:val="24"/>
-        </w:rPr>
-      </w:pPr>
-      <w:r>
-        <w:rPr>
-          <w:rFonts w:ascii="Times New Roman" w:hAnsi="Times New Roman" w:cs="Times New Roman"/>
-          <w:sz w:val="24"/>
-          <w:szCs w:val="24"/>
-        </w:rPr>
-        <w:t>The system will automatically encrypt any personal (ex: signature, passwords) or classified information to protect the user and database.</w:t>
-      </w:r>
-    </w:p>
-    <w:p>
-      <w:pPr>
-        <w:ind w:left="722" w:hanging="2"/>
-        <w:jc w:val="both"/>
-        <w:rPr>
-          <w:rFonts w:ascii="Times New Roman" w:hAnsi="Times New Roman" w:cs="Times New Roman"/>
-          <w:b/>
-          <w:bCs/>
-          <w:sz w:val="24"/>
-          <w:szCs w:val="24"/>
-        </w:rPr>
-      </w:pPr>
-      <w:r>
-        <w:rPr>
-          <w:rFonts w:ascii="Times New Roman" w:hAnsi="Times New Roman" w:cs="Times New Roman"/>
-          <w:b/>
-          <w:bCs/>
-          <w:sz w:val="24"/>
-          <w:szCs w:val="24"/>
-        </w:rPr>
-        <w:t xml:space="preserve">7.6 </w:t>
-      </w:r>
-      <w:r>
-        <w:rPr>
-          <w:rFonts w:ascii="Times New Roman" w:hAnsi="Times New Roman" w:cs="Times New Roman"/>
-          <w:b/>
-          <w:bCs/>
-          <w:sz w:val="24"/>
-          <w:szCs w:val="24"/>
-        </w:rPr>
-        <w:t>SC-15: COLLABORATIVE COMPUTING DEVICES</w:t>
-      </w:r>
-    </w:p>
-    <w:p>
-      <w:pPr>
-        <w:ind w:left="1440"/>
-        <w:jc w:val="both"/>
-        <w:rPr>
-          <w:rFonts w:ascii="Times New Roman" w:hAnsi="Times New Roman" w:cs="Times New Roman"/>
-          <w:sz w:val="24"/>
-          <w:szCs w:val="24"/>
-        </w:rPr>
-      </w:pPr>
-      <w:r>
-        <w:rPr>
-          <w:rFonts w:ascii="Times New Roman" w:hAnsi="Times New Roman" w:cs="Times New Roman"/>
-          <w:sz w:val="24"/>
-          <w:szCs w:val="24"/>
-        </w:rPr>
-        <w:t>External media devices are monitored and limited in order to protect the information within the database. This can exclude devices that are able to breach information, such as cameras, microphones, etc.</w:t>
-      </w:r>
-    </w:p>
-    <w:p>
-      <w:pPr>
-        <w:ind w:left="722" w:hanging="2"/>
-        <w:jc w:val="both"/>
-        <w:rPr>
-          <w:rFonts w:ascii="Times New Roman" w:hAnsi="Times New Roman" w:cs="Times New Roman"/>
-          <w:b/>
-          <w:bCs/>
-          <w:sz w:val="24"/>
-          <w:szCs w:val="24"/>
-        </w:rPr>
-      </w:pPr>
-      <w:r>
-        <w:rPr>
-          <w:rFonts w:ascii="Times New Roman" w:hAnsi="Times New Roman" w:cs="Times New Roman"/>
-          <w:b/>
-          <w:bCs/>
-          <w:sz w:val="24"/>
-          <w:szCs w:val="24"/>
-        </w:rPr>
-        <w:t xml:space="preserve">7.7 </w:t>
-      </w:r>
-      <w:r>
-        <w:rPr>
-          <w:rFonts w:ascii="Times New Roman" w:hAnsi="Times New Roman" w:cs="Times New Roman"/>
-          <w:b/>
-          <w:bCs/>
-          <w:sz w:val="24"/>
-          <w:szCs w:val="24"/>
-        </w:rPr>
-        <w:t>SC-20: SECURE NAME / ADDRESS RESOLUTION SERVICE (AUTHORITATIVE SOURCE)</w:t>
+        <w:t>7.7 SC-20: SECURE NAME / ADDRESS RESOLUTION SERVICE (AUTHORITATIVE SOURCE)</w:t>
       </w:r>
     </w:p>
     <w:p>
@@ -9013,7 +8858,23 @@
           <w:sz w:val="24"/>
           <w:szCs w:val="24"/>
         </w:rPr>
-        <w:t>The policy reflects any federal laws, executive orders, directives, rules and regulations, and guidance. Responsibilities of the access control include roles, responsibilities, management commitment, coordination, and compliance.</w:t>
+        <w:t xml:space="preserve">The policy reflects any federal laws, executive orders, directives, rules and regulations, and guidance. Responsibilities of the </w:t>
+      </w:r>
+      <w:r>
+        <w:rPr>
+          <w:rFonts w:ascii="Times New Roman" w:hAnsi="Times New Roman" w:cs="Times New Roman"/>
+          <w:sz w:val="24"/>
+          <w:szCs w:val="24"/>
+        </w:rPr>
+        <w:t>system and information integrity</w:t>
+      </w:r>
+      <w:r>
+        <w:rPr>
+          <w:rFonts w:ascii="Times New Roman" w:hAnsi="Times New Roman" w:cs="Times New Roman"/>
+          <w:sz w:val="24"/>
+          <w:szCs w:val="24"/>
+        </w:rPr>
+        <w:t xml:space="preserve"> include roles, responsibilities, management commitment, coordination, and compliance.</w:t>
       </w:r>
     </w:p>
     <w:p>
@@ -9093,9 +8954,40 @@
           <w:sz w:val="24"/>
           <w:szCs w:val="24"/>
         </w:rPr>
-        <w:t xml:space="preserve"> </w:t>
-      </w:r>
-      <w:r>
+        <w:t xml:space="preserve"> SI-2: FLAW REMEDIATION</w:t>
+      </w:r>
+    </w:p>
+    <w:p>
+      <w:pPr>
+        <w:ind w:left="1440"/>
+        <w:jc w:val="both"/>
+        <w:rPr>
+          <w:rFonts w:ascii="Times New Roman" w:hAnsi="Times New Roman" w:cs="Times New Roman"/>
+          <w:sz w:val="24"/>
+          <w:szCs w:val="24"/>
+        </w:rPr>
+      </w:pPr>
+      <w:r>
+        <w:rPr>
+          <w:rFonts w:ascii="Times New Roman" w:hAnsi="Times New Roman" w:cs="Times New Roman"/>
+          <w:sz w:val="24"/>
+          <w:szCs w:val="24"/>
+        </w:rPr>
+        <w:t>The system will be able to detect any flaws or bugs within the database and alert the user or authoritative figure to repair those vulnerabilities.</w:t>
+      </w:r>
+      <w:r>
+        <w:rPr>
+          <w:rFonts w:ascii="Times New Roman" w:hAnsi="Times New Roman" w:cs="Times New Roman"/>
+          <w:sz w:val="24"/>
+          <w:szCs w:val="24"/>
+        </w:rPr>
+        <w:t xml:space="preserve"> This may come in forms such as updates, patches, anti-virus installations, etc.</w:t>
+      </w:r>
+    </w:p>
+    <w:p>
+      <w:pPr>
+        <w:ind w:left="722" w:hanging="2"/>
+        <w:jc w:val="both"/>
         <w:rPr>
           <w:rFonts w:ascii="Times New Roman" w:hAnsi="Times New Roman" w:cs="Times New Roman"/>
           <w:b/>
@@ -9103,7 +8995,26 @@
           <w:sz w:val="24"/>
           <w:szCs w:val="24"/>
         </w:rPr>
-        <w:t>SI-2: FLAW REMEDIATION</w:t>
+      </w:pPr>
+      <w:r>
+        <w:rPr>
+          <w:rFonts w:ascii="Times New Roman" w:hAnsi="Times New Roman" w:cs="Times New Roman"/>
+          <w:b/>
+          <w:bCs/>
+          <w:sz w:val="24"/>
+          <w:szCs w:val="24"/>
+        </w:rPr>
+        <w:t>8.4</w:t>
+      </w:r>
+      <w:r>
+        <w:rPr>
+          <w:rFonts w:ascii="Times New Roman" w:hAnsi="Times New Roman" w:cs="Times New Roman"/>
+          <w:b/>
+          <w:bCs/>
+          <w:sz w:val="24"/>
+          <w:szCs w:val="24"/>
+        </w:rPr>
+        <w:t xml:space="preserve"> SI-3: MALICIOUS CODE PROTECTION</w:t>
       </w:r>
     </w:p>
     <w:p>
@@ -9122,15 +9033,7 @@
           <w:sz w:val="24"/>
           <w:szCs w:val="24"/>
         </w:rPr>
-        <w:t>The system will be able to detect any flaws or bugs within the database and alert the user or authoritative figure to repair those vulnerabilities.</w:t>
-      </w:r>
-      <w:r>
-        <w:rPr>
-          <w:rFonts w:ascii="Times New Roman" w:hAnsi="Times New Roman" w:cs="Times New Roman"/>
-          <w:sz w:val="24"/>
-          <w:szCs w:val="24"/>
-        </w:rPr>
-        <w:t xml:space="preserve"> This may come in forms such as updates, patches, anti-virus installations, etc.</w:t>
+        <w:t>The entry and exit points of the system are protected by malicious code protection by the use of firewalls, proxy servers, etc. As malicious code is disguised, the system ensures that the safeguards and consistent scans are implemented.</w:t>
       </w:r>
     </w:p>
     <w:p>
@@ -9153,7 +9056,7 @@
           <w:sz w:val="24"/>
           <w:szCs w:val="24"/>
         </w:rPr>
-        <w:t>8.4</w:t>
+        <w:t>8.5</w:t>
       </w:r>
       <w:r>
         <w:rPr>
@@ -9163,9 +9066,32 @@
           <w:sz w:val="24"/>
           <w:szCs w:val="24"/>
         </w:rPr>
-        <w:t xml:space="preserve"> </w:t>
-      </w:r>
-      <w:r>
+        <w:t xml:space="preserve"> SI-4: INFORMATION SYSTEM MONITORING</w:t>
+      </w:r>
+    </w:p>
+    <w:p>
+      <w:pPr>
+        <w:ind w:left="1440"/>
+        <w:jc w:val="both"/>
+        <w:rPr>
+          <w:rFonts w:ascii="Times New Roman" w:hAnsi="Times New Roman" w:cs="Times New Roman"/>
+          <w:sz w:val="24"/>
+          <w:szCs w:val="24"/>
+        </w:rPr>
+      </w:pPr>
+      <w:r>
+        <w:rPr>
+          <w:rFonts w:ascii="Times New Roman" w:hAnsi="Times New Roman" w:cs="Times New Roman"/>
+          <w:sz w:val="24"/>
+          <w:szCs w:val="24"/>
+        </w:rPr>
+        <w:t>Use of external and internal monitoring protects the database from any attacks. This includes observing events happening at the system boundary, as well as within.</w:t>
+      </w:r>
+    </w:p>
+    <w:p>
+      <w:pPr>
+        <w:ind w:left="722" w:hanging="2"/>
+        <w:jc w:val="both"/>
         <w:rPr>
           <w:rFonts w:ascii="Times New Roman" w:hAnsi="Times New Roman" w:cs="Times New Roman"/>
           <w:b/>
@@ -9173,32 +9099,8 @@
           <w:sz w:val="24"/>
           <w:szCs w:val="24"/>
         </w:rPr>
-        <w:t>SI-3: MALICIOUS CODE PROTECTION</w:t>
-      </w:r>
-    </w:p>
-    <w:p>
-      <w:pPr>
-        <w:ind w:left="1440"/>
-        <w:jc w:val="both"/>
-        <w:rPr>
-          <w:rFonts w:ascii="Times New Roman" w:hAnsi="Times New Roman" w:cs="Times New Roman"/>
-          <w:sz w:val="24"/>
-          <w:szCs w:val="24"/>
-        </w:rPr>
-      </w:pPr>
-      <w:r>
-        <w:rPr>
-          <w:rFonts w:ascii="Times New Roman" w:hAnsi="Times New Roman" w:cs="Times New Roman"/>
-          <w:sz w:val="24"/>
-          <w:szCs w:val="24"/>
-        </w:rPr>
-        <w:t>The entry and exit points of the system are protected by malicious code protection by the use of firewalls, proxy servers, etc. As malicious code is disguised, the system ensures that the safeguards and consistent scans are implemented.</w:t>
-      </w:r>
-    </w:p>
-    <w:p>
-      <w:pPr>
-        <w:ind w:left="722" w:hanging="2"/>
-        <w:jc w:val="both"/>
+      </w:pPr>
+      <w:r>
         <w:rPr>
           <w:rFonts w:ascii="Times New Roman" w:hAnsi="Times New Roman" w:cs="Times New Roman"/>
           <w:b/>
@@ -9206,88 +9108,7 @@
           <w:sz w:val="24"/>
           <w:szCs w:val="24"/>
         </w:rPr>
-      </w:pPr>
-      <w:r>
-        <w:rPr>
-          <w:rFonts w:ascii="Times New Roman" w:hAnsi="Times New Roman" w:cs="Times New Roman"/>
-          <w:b/>
-          <w:bCs/>
-          <w:sz w:val="24"/>
-          <w:szCs w:val="24"/>
-        </w:rPr>
-        <w:t>8.5</w:t>
-      </w:r>
-      <w:r>
-        <w:rPr>
-          <w:rFonts w:ascii="Times New Roman" w:hAnsi="Times New Roman" w:cs="Times New Roman"/>
-          <w:b/>
-          <w:bCs/>
-          <w:sz w:val="24"/>
-          <w:szCs w:val="24"/>
-        </w:rPr>
-        <w:t xml:space="preserve"> </w:t>
-      </w:r>
-      <w:r>
-        <w:rPr>
-          <w:rFonts w:ascii="Times New Roman" w:hAnsi="Times New Roman" w:cs="Times New Roman"/>
-          <w:b/>
-          <w:bCs/>
-          <w:sz w:val="24"/>
-          <w:szCs w:val="24"/>
-        </w:rPr>
-        <w:t>SI-4: INFORMATION SYSTEM MONITORING</w:t>
-      </w:r>
-    </w:p>
-    <w:p>
-      <w:pPr>
-        <w:ind w:left="1440"/>
-        <w:jc w:val="both"/>
-        <w:rPr>
-          <w:rFonts w:ascii="Times New Roman" w:hAnsi="Times New Roman" w:cs="Times New Roman"/>
-          <w:sz w:val="24"/>
-          <w:szCs w:val="24"/>
-        </w:rPr>
-      </w:pPr>
-      <w:r>
-        <w:rPr>
-          <w:rFonts w:ascii="Times New Roman" w:hAnsi="Times New Roman" w:cs="Times New Roman"/>
-          <w:sz w:val="24"/>
-          <w:szCs w:val="24"/>
-        </w:rPr>
-        <w:t>Use of external and internal monitoring protects the database from any attacks. This includes observing events happening at the system boundary, as well as within.</w:t>
-      </w:r>
-    </w:p>
-    <w:p>
-      <w:pPr>
-        <w:ind w:left="722" w:hanging="2"/>
-        <w:jc w:val="both"/>
-        <w:rPr>
-          <w:rFonts w:ascii="Times New Roman" w:hAnsi="Times New Roman" w:cs="Times New Roman"/>
-          <w:b/>
-          <w:bCs/>
-          <w:sz w:val="24"/>
-          <w:szCs w:val="24"/>
-        </w:rPr>
-      </w:pPr>
-      <w:r>
-        <w:rPr>
-          <w:rFonts w:ascii="Times New Roman" w:hAnsi="Times New Roman" w:cs="Times New Roman"/>
-          <w:b/>
-          <w:bCs/>
-          <w:sz w:val="24"/>
-          <w:szCs w:val="24"/>
-        </w:rPr>
-        <w:t xml:space="preserve">8.6 </w:t>
-      </w:r>
-      <w:r>
-        <w:rPr>
-          <w:rFonts w:ascii="Times New Roman" w:hAnsi="Times New Roman" w:cs="Times New Roman"/>
-          <w:b/>
-          <w:bCs/>
-          <w:sz w:val="24"/>
-          <w:szCs w:val="24"/>
-        </w:rPr>
-        <w:t>SI-5: SECURITY ALERTS, ADVISORIES, AND DIRECTIVES</w:t>
+        <w:t>8.6 SI-5: SECURITY ALERTS, ADVISORIES, AND DIRECTIVES</w:t>
       </w:r>
     </w:p>
     <w:p>
@@ -12476,23 +12297,11 @@
   </w:num>
   <w:num w:numId="8">
     <w:abstractNumId w:val="16"/>
-    <w:lvlOverride w:ilvl="1">
-      <w:lvl w:ilvl="1">
-        <w:numFmt w:val="decimal"/>
-        <w:lvlText w:val="%2."/>
-        <w:lvlJc w:val="left"/>
-      </w:lvl>
-    </w:lvlOverride>
+    <w:lvlOverride w:ilvl="0"/>
   </w:num>
   <w:num w:numId="9">
     <w:abstractNumId w:val="8"/>
-    <w:lvlOverride w:ilvl="1">
-      <w:lvl w:ilvl="1">
-        <w:numFmt w:val="decimal"/>
-        <w:lvlText w:val="%2."/>
-        <w:lvlJc w:val="left"/>
-      </w:lvl>
-    </w:lvlOverride>
+    <w:lvlOverride w:ilvl="0"/>
   </w:num>
   <w:num w:numId="10">
     <w:abstractNumId w:val="10"/>
@@ -12514,13 +12323,7 @@
   </w:num>
   <w:num w:numId="16">
     <w:abstractNumId w:val="4"/>
-    <w:lvlOverride w:ilvl="1">
-      <w:lvl w:ilvl="1">
-        <w:numFmt w:val="decimal"/>
-        <w:lvlText w:val="%2."/>
-        <w:lvlJc w:val="left"/>
-      </w:lvl>
-    </w:lvlOverride>
+    <w:lvlOverride w:ilvl="0"/>
   </w:num>
   <w:num w:numId="17">
     <w:abstractNumId w:val="21"/>
@@ -12533,23 +12336,11 @@
   </w:num>
   <w:num w:numId="20">
     <w:abstractNumId w:val="23"/>
-    <w:lvlOverride w:ilvl="1">
-      <w:lvl w:ilvl="1">
-        <w:numFmt w:val="decimal"/>
-        <w:lvlText w:val="%2."/>
-        <w:lvlJc w:val="left"/>
-      </w:lvl>
-    </w:lvlOverride>
+    <w:lvlOverride w:ilvl="0"/>
   </w:num>
   <w:num w:numId="21">
     <w:abstractNumId w:val="7"/>
-    <w:lvlOverride w:ilvl="1">
-      <w:lvl w:ilvl="1">
-        <w:numFmt w:val="decimal"/>
-        <w:lvlText w:val="%2."/>
-        <w:lvlJc w:val="left"/>
-      </w:lvl>
-    </w:lvlOverride>
+    <w:lvlOverride w:ilvl="0"/>
   </w:num>
   <w:num w:numId="22">
     <w:abstractNumId w:val="9"/>
@@ -12559,23 +12350,11 @@
   </w:num>
   <w:num w:numId="24">
     <w:abstractNumId w:val="15"/>
-    <w:lvlOverride w:ilvl="1">
-      <w:lvl w:ilvl="1">
-        <w:numFmt w:val="decimal"/>
-        <w:lvlText w:val="%2."/>
-        <w:lvlJc w:val="left"/>
-      </w:lvl>
-    </w:lvlOverride>
+    <w:lvlOverride w:ilvl="0"/>
   </w:num>
   <w:num w:numId="25">
     <w:abstractNumId w:val="0"/>
-    <w:lvlOverride w:ilvl="1">
-      <w:lvl w:ilvl="1">
-        <w:numFmt w:val="decimal"/>
-        <w:lvlText w:val="%2."/>
-        <w:lvlJc w:val="left"/>
-      </w:lvl>
-    </w:lvlOverride>
+    <w:lvlOverride w:ilvl="0"/>
   </w:num>
 </w:numbering>
 </file>
@@ -13001,7 +12780,7 @@
       <w:autoSpaceDN w:val="0"/>
       <w:adjustRightInd w:val="0"/>
       <w:spacing w:before="240" w:after="60" w:line="1" w:lineRule="atLeast"/>
-      <w:ind w:leftChars="-1" w:left="720" w:hangingChars="1"/>
+      <w:ind w:leftChars="-1" w:left="720" w:hangingChars="1" w:hanging="1"/>
       <w:textDirection w:val="btLr"/>
       <w:textAlignment w:val="baseline"/>
       <w:outlineLvl w:val="0"/>

</xml_diff>